<commit_message>
Błędy typu: brak snu (d się myli z p, a -1 dostaje +1)
</commit_message>
<xml_diff>
--- a/sprawozdanie.docx
+++ b/sprawozdanie.docx
@@ -174,6 +174,15 @@
     </w:p>
     <w:sdt>
       <w:sdtPr>
+        <w:rPr>
+          <w:rFonts w:asciiTheme="minorHAnsi" w:eastAsiaTheme="minorHAnsi" w:hAnsiTheme="minorHAnsi" w:cstheme="minorBidi"/>
+          <w:color w:val="auto"/>
+          <w:kern w:val="2"/>
+          <w:sz w:val="22"/>
+          <w:szCs w:val="22"/>
+          <w:lang w:eastAsia="en-US"/>
+          <w14:ligatures w14:val="standardContextual"/>
+        </w:rPr>
         <w:id w:val="27379932"/>
         <w:docPartObj>
           <w:docPartGallery w:val="Table of Contents"/>
@@ -182,15 +191,8 @@
       </w:sdtPr>
       <w:sdtEndPr>
         <w:rPr>
-          <w:rFonts w:asciiTheme="minorHAnsi" w:eastAsiaTheme="minorHAnsi" w:hAnsiTheme="minorHAnsi" w:cstheme="minorBidi"/>
           <w:b/>
           <w:bCs/>
-          <w:color w:val="auto"/>
-          <w:kern w:val="2"/>
-          <w:sz w:val="22"/>
-          <w:szCs w:val="22"/>
-          <w:lang w:eastAsia="en-US"/>
-          <w14:ligatures w14:val="standardContextual"/>
         </w:rPr>
       </w:sdtEndPr>
       <w:sdtContent>
@@ -1618,51 +1620,32 @@
         <w:jc w:val="both"/>
         <w:rPr>
           <w:rFonts w:ascii="Consolas" w:hAnsi="Consolas" w:cstheme="minorHAnsi"/>
-        </w:rPr>
-      </w:pPr>
-      <w:proofErr w:type="spellStart"/>
+          <w:lang w:val="en-US"/>
+        </w:rPr>
+      </w:pPr>
       <w:r>
         <w:rPr>
           <w:rFonts w:ascii="Consolas" w:hAnsi="Consolas" w:cstheme="minorHAnsi"/>
-        </w:rPr>
-        <w:t>typedef</w:t>
-      </w:r>
-      <w:proofErr w:type="spellEnd"/>
-      <w:r>
+          <w:lang w:val="en-US"/>
+        </w:rPr>
+        <w:t>typedef struct {</w:t>
+      </w:r>
+    </w:p>
+    <w:p>
+      <w:pPr>
+        <w:shd w:val="clear" w:color="auto" w:fill="D9D9D9" w:themeFill="background1" w:themeFillShade="D9"/>
+        <w:spacing w:after="0"/>
+        <w:ind w:left="708"/>
+        <w:jc w:val="both"/>
         <w:rPr>
           <w:rFonts w:ascii="Consolas" w:hAnsi="Consolas" w:cstheme="minorHAnsi"/>
-        </w:rPr>
-        <w:t xml:space="preserve"> </w:t>
-      </w:r>
-      <w:proofErr w:type="spellStart"/>
+          <w:lang w:val="en-US"/>
+        </w:rPr>
+      </w:pPr>
       <w:r>
         <w:rPr>
           <w:rFonts w:ascii="Consolas" w:hAnsi="Consolas" w:cstheme="minorHAnsi"/>
-        </w:rPr>
-        <w:t>struct</w:t>
-      </w:r>
-      <w:proofErr w:type="spellEnd"/>
-      <w:r>
-        <w:rPr>
-          <w:rFonts w:ascii="Consolas" w:hAnsi="Consolas" w:cstheme="minorHAnsi"/>
-        </w:rPr>
-        <w:t xml:space="preserve"> {</w:t>
-      </w:r>
-    </w:p>
-    <w:p>
-      <w:pPr>
-        <w:shd w:val="clear" w:color="auto" w:fill="D9D9D9" w:themeFill="background1" w:themeFillShade="D9"/>
-        <w:spacing w:after="0"/>
-        <w:ind w:left="708"/>
-        <w:jc w:val="both"/>
-        <w:rPr>
-          <w:rFonts w:ascii="Consolas" w:hAnsi="Consolas" w:cstheme="minorHAnsi"/>
-          <w:lang w:val="en-US"/>
-        </w:rPr>
-      </w:pPr>
-      <w:r>
-        <w:rPr>
-          <w:rFonts w:ascii="Consolas" w:hAnsi="Consolas" w:cstheme="minorHAnsi"/>
+          <w:lang w:val="en-US"/>
         </w:rPr>
         <w:t xml:space="preserve">    </w:t>
       </w:r>
@@ -9695,23 +9678,20 @@
     </w:p>
     <w:p>
       <w:pPr>
-        <w:jc w:val="both"/>
-        <w:rPr>
-          <w:rFonts w:ascii="Arial Nova" w:hAnsi="Arial Nova"/>
-          <w:sz w:val="24"/>
-          <w:szCs w:val="24"/>
-        </w:rPr>
-      </w:pPr>
-      <w:r>
-        <w:rPr>
-          <w:rFonts w:ascii="Arial Nova" w:hAnsi="Arial Nova"/>
+        <w:keepNext/>
+        <w:jc w:val="both"/>
+      </w:pPr>
+      <w:r>
+        <w:rPr>
+          <w:rFonts w:ascii="Arial Nova" w:hAnsi="Arial Nova"/>
+          <w:noProof/>
           <w:sz w:val="24"/>
           <w:szCs w:val="24"/>
         </w:rPr>
         <w:drawing>
-          <wp:inline distT="0" distB="0" distL="0" distR="0" wp14:anchorId="6C9E64EE" wp14:editId="6AE56D32">
-            <wp:extent cx="2510317" cy="8538882"/>
-            <wp:effectExtent l="0" t="0" r="4445" b="0"/>
+          <wp:inline distT="0" distB="0" distL="0" distR="0" wp14:anchorId="6C9E64EE" wp14:editId="4447DB30">
+            <wp:extent cx="2447064" cy="8323729"/>
+            <wp:effectExtent l="0" t="0" r="0" b="1270"/>
             <wp:docPr id="835811581" name="Obraz 1"/>
             <wp:cNvGraphicFramePr>
               <a:graphicFrameLocks xmlns:a="http://schemas.openxmlformats.org/drawingml/2006/main" noChangeAspect="1"/>
@@ -9732,7 +9712,7 @@
                   <pic:spPr>
                     <a:xfrm>
                       <a:off x="0" y="0"/>
-                      <a:ext cx="2517203" cy="8562306"/>
+                      <a:ext cx="2462087" cy="8374828"/>
                     </a:xfrm>
                     <a:prstGeom prst="rect">
                       <a:avLst/>
@@ -9747,6 +9727,28 @@
     </w:p>
     <w:p>
       <w:pPr>
+        <w:pStyle w:val="Legenda"/>
+        <w:jc w:val="both"/>
+        <w:rPr>
+          <w:rFonts w:ascii="Arial Nova" w:hAnsi="Arial Nova"/>
+          <w:sz w:val="24"/>
+          <w:szCs w:val="24"/>
+        </w:rPr>
+      </w:pPr>
+      <w:r>
+        <w:t xml:space="preserve">Rys. </w:t>
+      </w:r>
+      <w:fldSimple w:instr=" SEQ Rys. \* ARABIC ">
+        <w:r>
+          <w:rPr>
+            <w:noProof/>
+          </w:rPr>
+          <w:t>2</w:t>
+        </w:r>
+      </w:fldSimple>
+    </w:p>
+    <w:p>
+      <w:pPr>
         <w:pStyle w:val="Akapitzlist"/>
         <w:numPr>
           <w:ilvl w:val="0"/>
@@ -9766,18 +9768,458 @@
           <w:szCs w:val="24"/>
         </w:rPr>
         <w:lastRenderedPageBreak/>
-        <w:t>m=4 m=10 i=1 o=</w:t>
-      </w:r>
-    </w:p>
-    <w:p>
-      <w:pPr>
-        <w:jc w:val="both"/>
-        <w:rPr>
-          <w:rFonts w:ascii="Arial Nova" w:hAnsi="Arial Nova"/>
-          <w:sz w:val="24"/>
-          <w:szCs w:val="24"/>
-        </w:rPr>
-      </w:pPr>
+        <w:t>m=</w:t>
+      </w:r>
+      <w:r>
+        <w:rPr>
+          <w:rFonts w:ascii="Arial Nova" w:hAnsi="Arial Nova"/>
+          <w:sz w:val="24"/>
+          <w:szCs w:val="24"/>
+        </w:rPr>
+        <w:t>20</w:t>
+      </w:r>
+      <w:r>
+        <w:rPr>
+          <w:rFonts w:ascii="Arial Nova" w:hAnsi="Arial Nova"/>
+          <w:sz w:val="24"/>
+          <w:szCs w:val="24"/>
+        </w:rPr>
+        <w:t xml:space="preserve"> m=</w:t>
+      </w:r>
+      <w:r>
+        <w:rPr>
+          <w:rFonts w:ascii="Arial Nova" w:hAnsi="Arial Nova"/>
+          <w:sz w:val="24"/>
+          <w:szCs w:val="24"/>
+        </w:rPr>
+        <w:t>2</w:t>
+      </w:r>
+      <w:r>
+        <w:rPr>
+          <w:rFonts w:ascii="Arial Nova" w:hAnsi="Arial Nova"/>
+          <w:sz w:val="24"/>
+          <w:szCs w:val="24"/>
+        </w:rPr>
+        <w:t>0 i=</w:t>
+      </w:r>
+      <w:r>
+        <w:rPr>
+          <w:rFonts w:ascii="Arial Nova" w:hAnsi="Arial Nova"/>
+          <w:sz w:val="24"/>
+          <w:szCs w:val="24"/>
+        </w:rPr>
+        <w:t>5</w:t>
+      </w:r>
+      <w:r>
+        <w:rPr>
+          <w:rFonts w:ascii="Arial Nova" w:hAnsi="Arial Nova"/>
+          <w:sz w:val="24"/>
+          <w:szCs w:val="24"/>
+        </w:rPr>
+        <w:t xml:space="preserve"> </w:t>
+      </w:r>
+      <w:r>
+        <w:rPr>
+          <w:rFonts w:ascii="Arial Nova" w:hAnsi="Arial Nova"/>
+          <w:sz w:val="24"/>
+          <w:szCs w:val="24"/>
+        </w:rPr>
+        <w:t>s=test</w:t>
+      </w:r>
+    </w:p>
+    <w:p>
+      <w:pPr>
+        <w:keepNext/>
+      </w:pPr>
+      <w:r>
+        <w:rPr>
+          <w:rFonts w:ascii="Arial Nova" w:hAnsi="Arial Nova"/>
+          <w:sz w:val="24"/>
+          <w:szCs w:val="24"/>
+        </w:rPr>
+        <w:drawing>
+          <wp:inline distT="0" distB="0" distL="0" distR="0" wp14:anchorId="64276512" wp14:editId="565D4CBD">
+            <wp:extent cx="1600423" cy="1133633"/>
+            <wp:effectExtent l="0" t="0" r="0" b="9525"/>
+            <wp:docPr id="629505415" name="Obraz 1"/>
+            <wp:cNvGraphicFramePr>
+              <a:graphicFrameLocks xmlns:a="http://schemas.openxmlformats.org/drawingml/2006/main" noChangeAspect="1"/>
+            </wp:cNvGraphicFramePr>
+            <a:graphic xmlns:a="http://schemas.openxmlformats.org/drawingml/2006/main">
+              <a:graphicData uri="http://schemas.openxmlformats.org/drawingml/2006/picture">
+                <pic:pic xmlns:pic="http://schemas.openxmlformats.org/drawingml/2006/picture">
+                  <pic:nvPicPr>
+                    <pic:cNvPr id="629505415" name=""/>
+                    <pic:cNvPicPr/>
+                  </pic:nvPicPr>
+                  <pic:blipFill>
+                    <a:blip r:embed="rId10"/>
+                    <a:stretch>
+                      <a:fillRect/>
+                    </a:stretch>
+                  </pic:blipFill>
+                  <pic:spPr>
+                    <a:xfrm>
+                      <a:off x="0" y="0"/>
+                      <a:ext cx="1600423" cy="1133633"/>
+                    </a:xfrm>
+                    <a:prstGeom prst="rect">
+                      <a:avLst/>
+                    </a:prstGeom>
+                  </pic:spPr>
+                </pic:pic>
+              </a:graphicData>
+            </a:graphic>
+          </wp:inline>
+        </w:drawing>
+      </w:r>
+    </w:p>
+    <w:p>
+      <w:pPr>
+        <w:pStyle w:val="Legenda"/>
+        <w:rPr>
+          <w:rFonts w:ascii="Arial Nova" w:hAnsi="Arial Nova"/>
+          <w:sz w:val="24"/>
+          <w:szCs w:val="24"/>
+        </w:rPr>
+      </w:pPr>
+      <w:r>
+        <w:t xml:space="preserve">Rys. </w:t>
+      </w:r>
+      <w:fldSimple w:instr=" SEQ Rys. \* ARABIC ">
+        <w:r>
+          <w:rPr>
+            <w:noProof/>
+          </w:rPr>
+          <w:t>3</w:t>
+        </w:r>
+      </w:fldSimple>
+    </w:p>
+    <w:p>
+      <w:pPr>
+        <w:keepNext/>
+      </w:pPr>
+      <w:r>
+        <w:rPr>
+          <w:rFonts w:ascii="Arial Nova" w:hAnsi="Arial Nova"/>
+          <w:sz w:val="24"/>
+          <w:szCs w:val="24"/>
+        </w:rPr>
+        <w:drawing>
+          <wp:inline distT="0" distB="0" distL="0" distR="0" wp14:anchorId="415883C9" wp14:editId="41856C1D">
+            <wp:extent cx="3106271" cy="4825390"/>
+            <wp:effectExtent l="0" t="0" r="0" b="0"/>
+            <wp:docPr id="100644529" name="Obraz 1"/>
+            <wp:cNvGraphicFramePr>
+              <a:graphicFrameLocks xmlns:a="http://schemas.openxmlformats.org/drawingml/2006/main" noChangeAspect="1"/>
+            </wp:cNvGraphicFramePr>
+            <a:graphic xmlns:a="http://schemas.openxmlformats.org/drawingml/2006/main">
+              <a:graphicData uri="http://schemas.openxmlformats.org/drawingml/2006/picture">
+                <pic:pic xmlns:pic="http://schemas.openxmlformats.org/drawingml/2006/picture">
+                  <pic:nvPicPr>
+                    <pic:cNvPr id="100644529" name=""/>
+                    <pic:cNvPicPr/>
+                  </pic:nvPicPr>
+                  <pic:blipFill>
+                    <a:blip r:embed="rId11"/>
+                    <a:stretch>
+                      <a:fillRect/>
+                    </a:stretch>
+                  </pic:blipFill>
+                  <pic:spPr>
+                    <a:xfrm>
+                      <a:off x="0" y="0"/>
+                      <a:ext cx="3117678" cy="4843110"/>
+                    </a:xfrm>
+                    <a:prstGeom prst="rect">
+                      <a:avLst/>
+                    </a:prstGeom>
+                  </pic:spPr>
+                </pic:pic>
+              </a:graphicData>
+            </a:graphic>
+          </wp:inline>
+        </w:drawing>
+      </w:r>
+    </w:p>
+    <w:p>
+      <w:pPr>
+        <w:pStyle w:val="Legenda"/>
+      </w:pPr>
+      <w:r>
+        <w:t xml:space="preserve">Rys. </w:t>
+      </w:r>
+      <w:fldSimple w:instr=" SEQ Rys. \* ARABIC ">
+        <w:r>
+          <w:rPr>
+            <w:noProof/>
+          </w:rPr>
+          <w:t>4</w:t>
+        </w:r>
+      </w:fldSimple>
+      <w:r>
+        <w:t xml:space="preserve"> Plik test_5</w:t>
+      </w:r>
+    </w:p>
+    <w:p>
+      <w:pPr>
+        <w:rPr>
+          <w:rFonts w:ascii="Arial Nova" w:hAnsi="Arial Nova"/>
+          <w:sz w:val="24"/>
+          <w:szCs w:val="24"/>
+        </w:rPr>
+      </w:pPr>
+      <w:r>
+        <w:rPr>
+          <w:rFonts w:ascii="Arial Nova" w:hAnsi="Arial Nova"/>
+          <w:sz w:val="24"/>
+          <w:szCs w:val="24"/>
+        </w:rPr>
+        <w:br w:type="page"/>
+      </w:r>
+    </w:p>
+    <w:p>
+      <w:pPr>
+        <w:pStyle w:val="Akapitzlist"/>
+        <w:numPr>
+          <w:ilvl w:val="0"/>
+          <w:numId w:val="1"/>
+        </w:numPr>
+        <w:jc w:val="both"/>
+        <w:rPr>
+          <w:rFonts w:ascii="Arial Nova" w:hAnsi="Arial Nova"/>
+          <w:sz w:val="24"/>
+          <w:szCs w:val="24"/>
+        </w:rPr>
+      </w:pPr>
+      <w:r>
+        <w:rPr>
+          <w:rFonts w:ascii="Arial Nova" w:hAnsi="Arial Nova"/>
+          <w:sz w:val="24"/>
+          <w:szCs w:val="24"/>
+        </w:rPr>
+        <w:lastRenderedPageBreak/>
+        <w:t>m=50 n=50 i=1 p=3</w:t>
+      </w:r>
+    </w:p>
+    <w:p>
+      <w:pPr>
+        <w:keepNext/>
+        <w:jc w:val="both"/>
+      </w:pPr>
+      <w:r>
+        <w:rPr>
+          <w:rFonts w:ascii="Arial Nova" w:hAnsi="Arial Nova"/>
+          <w:sz w:val="24"/>
+          <w:szCs w:val="24"/>
+        </w:rPr>
+        <w:drawing>
+          <wp:inline distT="0" distB="0" distL="0" distR="0" wp14:anchorId="543946CF" wp14:editId="345E42D9">
+            <wp:extent cx="3496163" cy="6868484"/>
+            <wp:effectExtent l="0" t="0" r="9525" b="8890"/>
+            <wp:docPr id="1635746846" name="Obraz 1"/>
+            <wp:cNvGraphicFramePr>
+              <a:graphicFrameLocks xmlns:a="http://schemas.openxmlformats.org/drawingml/2006/main" noChangeAspect="1"/>
+            </wp:cNvGraphicFramePr>
+            <a:graphic xmlns:a="http://schemas.openxmlformats.org/drawingml/2006/main">
+              <a:graphicData uri="http://schemas.openxmlformats.org/drawingml/2006/picture">
+                <pic:pic xmlns:pic="http://schemas.openxmlformats.org/drawingml/2006/picture">
+                  <pic:nvPicPr>
+                    <pic:cNvPr id="1635746846" name=""/>
+                    <pic:cNvPicPr/>
+                  </pic:nvPicPr>
+                  <pic:blipFill>
+                    <a:blip r:embed="rId12"/>
+                    <a:stretch>
+                      <a:fillRect/>
+                    </a:stretch>
+                  </pic:blipFill>
+                  <pic:spPr>
+                    <a:xfrm>
+                      <a:off x="0" y="0"/>
+                      <a:ext cx="3496163" cy="6868484"/>
+                    </a:xfrm>
+                    <a:prstGeom prst="rect">
+                      <a:avLst/>
+                    </a:prstGeom>
+                  </pic:spPr>
+                </pic:pic>
+              </a:graphicData>
+            </a:graphic>
+          </wp:inline>
+        </w:drawing>
+      </w:r>
+    </w:p>
+    <w:p>
+      <w:pPr>
+        <w:pStyle w:val="Legenda"/>
+        <w:jc w:val="both"/>
+      </w:pPr>
+      <w:r>
+        <w:t xml:space="preserve">Rys. </w:t>
+      </w:r>
+      <w:fldSimple w:instr=" SEQ Rys. \* ARABIC ">
+        <w:r>
+          <w:rPr>
+            <w:noProof/>
+          </w:rPr>
+          <w:t>5</w:t>
+        </w:r>
+      </w:fldSimple>
+    </w:p>
+    <w:p/>
+    <w:p>
+      <w:pPr>
+        <w:pStyle w:val="Akapitzlist"/>
+        <w:numPr>
+          <w:ilvl w:val="0"/>
+          <w:numId w:val="1"/>
+        </w:numPr>
+        <w:rPr>
+          <w:rFonts w:ascii="Arial Nova" w:hAnsi="Arial Nova"/>
+        </w:rPr>
+      </w:pPr>
+      <w:r>
+        <w:rPr>
+          <w:rFonts w:ascii="Arial Nova" w:hAnsi="Arial Nova"/>
+        </w:rPr>
+        <w:t>m=5 n =20 d=3 i=1</w:t>
+      </w:r>
+    </w:p>
+    <w:p>
+      <w:pPr>
+        <w:keepNext/>
+      </w:pPr>
+      <w:r>
+        <w:lastRenderedPageBreak/>
+        <w:drawing>
+          <wp:inline distT="0" distB="0" distL="0" distR="0" wp14:anchorId="10F080BC" wp14:editId="544DC962">
+            <wp:extent cx="2812335" cy="954741"/>
+            <wp:effectExtent l="0" t="0" r="7620" b="0"/>
+            <wp:docPr id="844754975" name="Obraz 1"/>
+            <wp:cNvGraphicFramePr>
+              <a:graphicFrameLocks xmlns:a="http://schemas.openxmlformats.org/drawingml/2006/main" noChangeAspect="1"/>
+            </wp:cNvGraphicFramePr>
+            <a:graphic xmlns:a="http://schemas.openxmlformats.org/drawingml/2006/main">
+              <a:graphicData uri="http://schemas.openxmlformats.org/drawingml/2006/picture">
+                <pic:pic xmlns:pic="http://schemas.openxmlformats.org/drawingml/2006/picture">
+                  <pic:nvPicPr>
+                    <pic:cNvPr id="844754975" name=""/>
+                    <pic:cNvPicPr/>
+                  </pic:nvPicPr>
+                  <pic:blipFill>
+                    <a:blip r:embed="rId13"/>
+                    <a:stretch>
+                      <a:fillRect/>
+                    </a:stretch>
+                  </pic:blipFill>
+                  <pic:spPr>
+                    <a:xfrm>
+                      <a:off x="0" y="0"/>
+                      <a:ext cx="2816027" cy="955994"/>
+                    </a:xfrm>
+                    <a:prstGeom prst="rect">
+                      <a:avLst/>
+                    </a:prstGeom>
+                  </pic:spPr>
+                </pic:pic>
+              </a:graphicData>
+            </a:graphic>
+          </wp:inline>
+        </w:drawing>
+      </w:r>
+    </w:p>
+    <w:p>
+      <w:pPr>
+        <w:pStyle w:val="Legenda"/>
+      </w:pPr>
+      <w:r>
+        <w:t xml:space="preserve">Rys. </w:t>
+      </w:r>
+      <w:fldSimple w:instr=" SEQ Rys. \* ARABIC ">
+        <w:r>
+          <w:rPr>
+            <w:noProof/>
+          </w:rPr>
+          <w:t>6</w:t>
+        </w:r>
+      </w:fldSimple>
+    </w:p>
+    <w:p>
+      <w:pPr>
+        <w:pStyle w:val="Akapitzlist"/>
+        <w:numPr>
+          <w:ilvl w:val="0"/>
+          <w:numId w:val="1"/>
+        </w:numPr>
+        <w:rPr>
+          <w:rFonts w:ascii="Arial Nova" w:hAnsi="Arial Nova"/>
+        </w:rPr>
+      </w:pPr>
+      <w:r>
+        <w:rPr>
+          <w:rFonts w:ascii="Arial Nova" w:hAnsi="Arial Nova"/>
+        </w:rPr>
+        <w:t>bez podania liczby wierszy</w:t>
+      </w:r>
+    </w:p>
+    <w:p>
+      <w:pPr>
+        <w:keepNext/>
+      </w:pPr>
+      <w:r>
+        <w:drawing>
+          <wp:inline distT="0" distB="0" distL="0" distR="0" wp14:anchorId="5FD0B792" wp14:editId="1D8457B1">
+            <wp:extent cx="5760720" cy="1239520"/>
+            <wp:effectExtent l="0" t="0" r="0" b="0"/>
+            <wp:docPr id="2044743671" name="Obraz 1"/>
+            <wp:cNvGraphicFramePr>
+              <a:graphicFrameLocks xmlns:a="http://schemas.openxmlformats.org/drawingml/2006/main" noChangeAspect="1"/>
+            </wp:cNvGraphicFramePr>
+            <a:graphic xmlns:a="http://schemas.openxmlformats.org/drawingml/2006/main">
+              <a:graphicData uri="http://schemas.openxmlformats.org/drawingml/2006/picture">
+                <pic:pic xmlns:pic="http://schemas.openxmlformats.org/drawingml/2006/picture">
+                  <pic:nvPicPr>
+                    <pic:cNvPr id="2044743671" name=""/>
+                    <pic:cNvPicPr/>
+                  </pic:nvPicPr>
+                  <pic:blipFill>
+                    <a:blip r:embed="rId14"/>
+                    <a:stretch>
+                      <a:fillRect/>
+                    </a:stretch>
+                  </pic:blipFill>
+                  <pic:spPr>
+                    <a:xfrm>
+                      <a:off x="0" y="0"/>
+                      <a:ext cx="5760720" cy="1239520"/>
+                    </a:xfrm>
+                    <a:prstGeom prst="rect">
+                      <a:avLst/>
+                    </a:prstGeom>
+                  </pic:spPr>
+                </pic:pic>
+              </a:graphicData>
+            </a:graphic>
+          </wp:inline>
+        </w:drawing>
+      </w:r>
+    </w:p>
+    <w:p>
+      <w:pPr>
+        <w:pStyle w:val="Legenda"/>
+      </w:pPr>
+      <w:r>
+        <w:t xml:space="preserve">Rys. </w:t>
+      </w:r>
+      <w:fldSimple w:instr=" SEQ Rys. \* ARABIC ">
+        <w:r>
+          <w:rPr>
+            <w:noProof/>
+          </w:rPr>
+          <w:t>7</w:t>
+        </w:r>
+      </w:fldSimple>
     </w:p>
     <w:p>
       <w:pPr>
@@ -9982,7 +10424,7 @@
       </w:r>
     </w:p>
     <w:sectPr>
-      <w:footerReference w:type="default" r:id="rId10"/>
+      <w:footerReference w:type="default" r:id="rId15"/>
       <w:pgSz w:w="11906" w:h="16838"/>
       <w:pgMar w:top="1417" w:right="1417" w:bottom="1417" w:left="1417" w:header="708" w:footer="708" w:gutter="0"/>
       <w:cols w:space="708"/>

</xml_diff>